<commit_message>
Update Studyplan Agile Development.docx
</commit_message>
<xml_diff>
--- a/lecture01/Studyplan Agile Development.docx
+++ b/lecture01/Studyplan Agile Development.docx
@@ -13,7 +13,21 @@
         <w:rPr>
           <w:lang w:val="en-US"/>
         </w:rPr>
-        <w:t>Agile Udvikling – Spring 2023</w:t>
+        <w:t xml:space="preserve">Agile </w:t>
+      </w:r>
+      <w:proofErr w:type="spellStart"/>
+      <w:r>
+        <w:rPr>
+          <w:lang w:val="en-US"/>
+        </w:rPr>
+        <w:t>Udvikling</w:t>
+      </w:r>
+      <w:proofErr w:type="spellEnd"/>
+      <w:r>
+        <w:rPr>
+          <w:lang w:val="en-US"/>
+        </w:rPr>
+        <w:t xml:space="preserve"> – Spring 2023</w:t>
       </w:r>
     </w:p>
     <w:p>
@@ -157,12 +171,21 @@
                 <w:szCs w:val="20"/>
               </w:rPr>
             </w:pPr>
-            <w:r>
-              <w:rPr>
-                <w:sz w:val="20"/>
-                <w:szCs w:val="20"/>
-              </w:rPr>
-              <w:t xml:space="preserve">Lektions-dato </w:t>
+            <w:proofErr w:type="spellStart"/>
+            <w:r>
+              <w:rPr>
+                <w:sz w:val="20"/>
+                <w:szCs w:val="20"/>
+              </w:rPr>
+              <w:t>Lektions-dato</w:t>
+            </w:r>
+            <w:proofErr w:type="spellEnd"/>
+            <w:r>
+              <w:rPr>
+                <w:sz w:val="20"/>
+                <w:szCs w:val="20"/>
+              </w:rPr>
+              <w:t xml:space="preserve"> </w:t>
             </w:r>
           </w:p>
         </w:tc>
@@ -178,12 +201,37 @@
                 <w:szCs w:val="20"/>
               </w:rPr>
             </w:pPr>
-            <w:r>
-              <w:rPr>
-                <w:sz w:val="20"/>
-                <w:szCs w:val="20"/>
-              </w:rPr>
-              <w:t xml:space="preserve">Antal blokke </w:t>
+            <w:proofErr w:type="spellStart"/>
+            <w:r>
+              <w:rPr>
+                <w:sz w:val="20"/>
+                <w:szCs w:val="20"/>
+              </w:rPr>
+              <w:t>Antal</w:t>
+            </w:r>
+            <w:proofErr w:type="spellEnd"/>
+            <w:r>
+              <w:rPr>
+                <w:sz w:val="20"/>
+                <w:szCs w:val="20"/>
+              </w:rPr>
+              <w:t xml:space="preserve"> </w:t>
+            </w:r>
+            <w:proofErr w:type="spellStart"/>
+            <w:r>
+              <w:rPr>
+                <w:sz w:val="20"/>
+                <w:szCs w:val="20"/>
+              </w:rPr>
+              <w:t>blokke</w:t>
+            </w:r>
+            <w:proofErr w:type="spellEnd"/>
+            <w:r>
+              <w:rPr>
+                <w:sz w:val="20"/>
+                <w:szCs w:val="20"/>
+              </w:rPr>
+              <w:t xml:space="preserve"> </w:t>
             </w:r>
           </w:p>
         </w:tc>
@@ -199,12 +247,21 @@
                 <w:szCs w:val="20"/>
               </w:rPr>
             </w:pPr>
-            <w:r>
-              <w:rPr>
-                <w:sz w:val="20"/>
-                <w:szCs w:val="20"/>
-              </w:rPr>
-              <w:t xml:space="preserve">Lærer </w:t>
+            <w:proofErr w:type="spellStart"/>
+            <w:r>
+              <w:rPr>
+                <w:sz w:val="20"/>
+                <w:szCs w:val="20"/>
+              </w:rPr>
+              <w:t>Lærer</w:t>
+            </w:r>
+            <w:proofErr w:type="spellEnd"/>
+            <w:r>
+              <w:rPr>
+                <w:sz w:val="20"/>
+                <w:szCs w:val="20"/>
+              </w:rPr>
+              <w:t xml:space="preserve"> </w:t>
             </w:r>
           </w:p>
         </w:tc>
@@ -545,13 +602,23 @@
                 <w:lang w:val="en-US"/>
               </w:rPr>
             </w:pPr>
+            <w:proofErr w:type="gramStart"/>
             <w:r>
               <w:rPr>
                 <w:sz w:val="20"/>
                 <w:szCs w:val="20"/>
                 <w:lang w:val="en-US"/>
               </w:rPr>
-              <w:t>”Four Variables: Cost, Time, Quality, Scope” by  Jason Yip</w:t>
+              <w:t>”Four</w:t>
+            </w:r>
+            <w:proofErr w:type="gramEnd"/>
+            <w:r>
+              <w:rPr>
+                <w:sz w:val="20"/>
+                <w:szCs w:val="20"/>
+                <w:lang w:val="en-US"/>
+              </w:rPr>
+              <w:t xml:space="preserve"> Variables: Cost, Time, Quality, Scope” by  Jason Yip</w:t>
             </w:r>
             <w:r>
               <w:rPr>
@@ -665,12 +732,21 @@
                 <w:szCs w:val="20"/>
               </w:rPr>
             </w:pPr>
-            <w:r>
-              <w:rPr>
-                <w:sz w:val="20"/>
-                <w:szCs w:val="20"/>
-              </w:rPr>
-              <w:t>2  x 3 hours</w:t>
+            <w:proofErr w:type="gramStart"/>
+            <w:r>
+              <w:rPr>
+                <w:sz w:val="20"/>
+                <w:szCs w:val="20"/>
+              </w:rPr>
+              <w:t>2  x</w:t>
+            </w:r>
+            <w:proofErr w:type="gramEnd"/>
+            <w:r>
+              <w:rPr>
+                <w:sz w:val="20"/>
+                <w:szCs w:val="20"/>
+              </w:rPr>
+              <w:t xml:space="preserve"> 3 hours</w:t>
             </w:r>
           </w:p>
         </w:tc>
@@ -727,7 +803,23 @@
                 <w:sz w:val="20"/>
                 <w:szCs w:val="20"/>
               </w:rPr>
-              <w:t>, XP, XP values, principles and practices</w:t>
+              <w:t xml:space="preserve">, XP, XP values, </w:t>
+            </w:r>
+            <w:proofErr w:type="gramStart"/>
+            <w:r>
+              <w:rPr>
+                <w:sz w:val="20"/>
+                <w:szCs w:val="20"/>
+              </w:rPr>
+              <w:t>principles</w:t>
+            </w:r>
+            <w:proofErr w:type="gramEnd"/>
+            <w:r>
+              <w:rPr>
+                <w:sz w:val="20"/>
+                <w:szCs w:val="20"/>
+              </w:rPr>
+              <w:t xml:space="preserve"> and practices</w:t>
             </w:r>
             <w:r>
               <w:rPr>
@@ -797,7 +889,23 @@
                 <w:sz w:val="20"/>
                 <w:szCs w:val="20"/>
               </w:rPr>
-              <w:t>k] chpt 1 + 6</w:t>
+              <w:t xml:space="preserve">k] </w:t>
+            </w:r>
+            <w:proofErr w:type="spellStart"/>
+            <w:r>
+              <w:rPr>
+                <w:sz w:val="20"/>
+                <w:szCs w:val="20"/>
+              </w:rPr>
+              <w:t>chpt</w:t>
+            </w:r>
+            <w:proofErr w:type="spellEnd"/>
+            <w:r>
+              <w:rPr>
+                <w:sz w:val="20"/>
+                <w:szCs w:val="20"/>
+              </w:rPr>
+              <w:t xml:space="preserve"> 1 + 6</w:t>
             </w:r>
             <w:r>
               <w:rPr>
@@ -849,16 +957,38 @@
             <w:pPr>
               <w:pStyle w:val="Default"/>
               <w:rPr>
-                <w:sz w:val="20"/>
-                <w:szCs w:val="20"/>
-              </w:rPr>
-            </w:pPr>
-            <w:r>
-              <w:rPr>
-                <w:sz w:val="20"/>
-                <w:szCs w:val="20"/>
-              </w:rPr>
-              <w:t>25/4/23</w:t>
+                <w:b/>
+                <w:bCs/>
+                <w:sz w:val="20"/>
+                <w:szCs w:val="20"/>
+              </w:rPr>
+            </w:pPr>
+            <w:r>
+              <w:rPr>
+                <w:b/>
+                <w:bCs/>
+                <w:sz w:val="20"/>
+                <w:szCs w:val="20"/>
+              </w:rPr>
+              <w:t>2</w:t>
+            </w:r>
+            <w:r>
+              <w:rPr>
+                <w:b/>
+                <w:bCs/>
+                <w:sz w:val="20"/>
+                <w:szCs w:val="20"/>
+              </w:rPr>
+              <w:t>6</w:t>
+            </w:r>
+            <w:r>
+              <w:rPr>
+                <w:b/>
+                <w:bCs/>
+                <w:sz w:val="20"/>
+                <w:szCs w:val="20"/>
+              </w:rPr>
+              <w:t>/4/23</w:t>
             </w:r>
           </w:p>
         </w:tc>
@@ -961,7 +1091,23 @@
                 <w:sz w:val="20"/>
                 <w:szCs w:val="20"/>
               </w:rPr>
-              <w:t>[Beck05] chpt 8-10, 15</w:t>
+              <w:t xml:space="preserve">[Beck05] </w:t>
+            </w:r>
+            <w:proofErr w:type="spellStart"/>
+            <w:r>
+              <w:rPr>
+                <w:sz w:val="20"/>
+                <w:szCs w:val="20"/>
+              </w:rPr>
+              <w:t>chpt</w:t>
+            </w:r>
+            <w:proofErr w:type="spellEnd"/>
+            <w:r>
+              <w:rPr>
+                <w:sz w:val="20"/>
+                <w:szCs w:val="20"/>
+              </w:rPr>
+              <w:t xml:space="preserve"> 8-10, 15</w:t>
             </w:r>
           </w:p>
         </w:tc>

</xml_diff>